<commit_message>
Commit 1 - Curso de GyGH/V20 - Agregado Como Crear SSH key y subir a GH
</commit_message>
<xml_diff>
--- a/Curso-GityGithub/Apuntes desde el trabajo.docx
+++ b/Curso-GityGithub/Apuntes desde el trabajo.docx
@@ -168,6 +168,374 @@
           <w:lang w:val="es-ES"/>
         </w:rPr>
       </w:pPr>
+    </w:p>
+    <w:p>
+      <w:pPr>
+        <w:rPr>
+          <w:lang w:val="es-ES"/>
+        </w:rPr>
+      </w:pPr>
+      <w:r>
+        <w:rPr>
+          <w:lang w:val="es-ES"/>
+        </w:rPr>
+        <w:t>Como crear una clave SSH</w:t>
+      </w:r>
+      <w:r>
+        <w:rPr>
+          <w:lang w:val="es-ES"/>
+        </w:rPr>
+        <w:t xml:space="preserve"> y subirla a </w:t>
+      </w:r>
+      <w:proofErr w:type="spellStart"/>
+      <w:r>
+        <w:rPr>
+          <w:lang w:val="es-ES"/>
+        </w:rPr>
+        <w:t>github</w:t>
+      </w:r>
+      <w:proofErr w:type="spellEnd"/>
+      <w:r>
+        <w:rPr>
+          <w:lang w:val="es-ES"/>
+        </w:rPr>
+        <w:t>:</w:t>
+      </w:r>
+    </w:p>
+    <w:p>
+      <w:pPr>
+        <w:rPr>
+          <w:lang w:val="es-ES"/>
+        </w:rPr>
+      </w:pPr>
+      <w:r>
+        <w:rPr>
+          <w:lang w:val="es-ES"/>
+        </w:rPr>
+        <w:t xml:space="preserve">Ir a </w:t>
+      </w:r>
+      <w:proofErr w:type="spellStart"/>
+      <w:r>
+        <w:rPr>
+          <w:lang w:val="es-ES"/>
+        </w:rPr>
+        <w:t>git</w:t>
+      </w:r>
+      <w:proofErr w:type="spellEnd"/>
+      <w:r>
+        <w:rPr>
+          <w:lang w:val="es-ES"/>
+        </w:rPr>
+        <w:t xml:space="preserve"> (o terminal):</w:t>
+      </w:r>
+      <w:r>
+        <w:rPr>
+          <w:lang w:val="es-ES"/>
+        </w:rPr>
+        <w:t xml:space="preserve"> </w:t>
+      </w:r>
+      <w:proofErr w:type="spellStart"/>
+      <w:r>
+        <w:rPr>
+          <w:lang w:val="es-ES"/>
+        </w:rPr>
+        <w:t>ssh-keygen</w:t>
+      </w:r>
+      <w:proofErr w:type="spellEnd"/>
+      <w:r>
+        <w:rPr>
+          <w:lang w:val="es-ES"/>
+        </w:rPr>
+        <w:t xml:space="preserve">          –t </w:t>
+      </w:r>
+      <w:proofErr w:type="spellStart"/>
+      <w:r>
+        <w:rPr>
+          <w:lang w:val="es-ES"/>
+        </w:rPr>
+        <w:t>rsa</w:t>
+      </w:r>
+      <w:proofErr w:type="spellEnd"/>
+      <w:r>
+        <w:rPr>
+          <w:lang w:val="es-ES"/>
+        </w:rPr>
+        <w:tab/>
+      </w:r>
+      <w:r>
+        <w:rPr>
+          <w:lang w:val="es-ES"/>
+        </w:rPr>
+        <w:tab/>
+        <w:t>-b 4096</w:t>
+      </w:r>
+      <w:r>
+        <w:rPr>
+          <w:lang w:val="es-ES"/>
+        </w:rPr>
+        <w:tab/>
+      </w:r>
+      <w:r>
+        <w:rPr>
+          <w:lang w:val="es-ES"/>
+        </w:rPr>
+        <w:tab/>
+      </w:r>
+      <w:r>
+        <w:rPr>
+          <w:lang w:val="es-ES"/>
+        </w:rPr>
+        <w:t>-C “</w:t>
+      </w:r>
+      <w:r>
+        <w:rPr>
+          <w:lang w:val="es-ES"/>
+        </w:rPr>
+        <w:t xml:space="preserve">mail de </w:t>
+      </w:r>
+      <w:proofErr w:type="spellStart"/>
+      <w:r>
+        <w:rPr>
+          <w:lang w:val="es-ES"/>
+        </w:rPr>
+        <w:t>githb</w:t>
+      </w:r>
+      <w:proofErr w:type="spellEnd"/>
+      <w:r>
+        <w:rPr>
+          <w:lang w:val="es-ES"/>
+        </w:rPr>
+        <w:t>”</w:t>
+      </w:r>
+    </w:p>
+    <w:p>
+      <w:pPr>
+        <w:ind w:left="708" w:firstLine="708"/>
+        <w:rPr>
+          <w:lang w:val="es-ES"/>
+        </w:rPr>
+      </w:pPr>
+      <w:r>
+        <w:rPr>
+          <w:lang w:val="es-ES"/>
+        </w:rPr>
+        <w:t>Com. De inicio        Algoritmo</w:t>
+      </w:r>
+      <w:r>
+        <w:rPr>
+          <w:lang w:val="es-ES"/>
+        </w:rPr>
+        <w:tab/>
+      </w:r>
+      <w:proofErr w:type="spellStart"/>
+      <w:r>
+        <w:rPr>
+          <w:lang w:val="es-ES"/>
+        </w:rPr>
+        <w:t>Nro</w:t>
+      </w:r>
+      <w:proofErr w:type="spellEnd"/>
+      <w:r>
+        <w:rPr>
+          <w:lang w:val="es-ES"/>
+        </w:rPr>
+        <w:t xml:space="preserve"> de Bits de la llave</w:t>
+      </w:r>
+      <w:r>
+        <w:rPr>
+          <w:lang w:val="es-ES"/>
+        </w:rPr>
+        <w:t xml:space="preserve"> </w:t>
+      </w:r>
+      <w:r>
+        <w:rPr>
+          <w:lang w:val="es-ES"/>
+        </w:rPr>
+        <w:tab/>
+      </w:r>
+      <w:proofErr w:type="spellStart"/>
+      <w:r>
+        <w:rPr>
+          <w:lang w:val="es-ES"/>
+        </w:rPr>
+        <w:t>Github</w:t>
+      </w:r>
+      <w:proofErr w:type="spellEnd"/>
+      <w:r>
+        <w:rPr>
+          <w:lang w:val="es-ES"/>
+        </w:rPr>
+        <w:t xml:space="preserve"> asocia el mail</w:t>
+      </w:r>
+    </w:p>
+    <w:p>
+      <w:pPr>
+        <w:rPr>
+          <w:lang w:val="es-ES"/>
+        </w:rPr>
+      </w:pPr>
+    </w:p>
+    <w:p>
+      <w:pPr>
+        <w:rPr>
+          <w:lang w:val="es-ES"/>
+        </w:rPr>
+      </w:pPr>
+      <w:r>
+        <w:rPr>
+          <w:lang w:val="es-ES"/>
+        </w:rPr>
+        <w:t>Pass asdasdasd1</w:t>
+      </w:r>
+    </w:p>
+    <w:p>
+      <w:pPr>
+        <w:rPr>
+          <w:lang w:val="es-ES"/>
+        </w:rPr>
+      </w:pPr>
+      <w:r>
+        <w:rPr>
+          <w:lang w:val="es-ES"/>
+        </w:rPr>
+        <w:t>Después ir a la carpeta de usuario – ir a la carpeta .</w:t>
+      </w:r>
+      <w:proofErr w:type="spellStart"/>
+      <w:r>
+        <w:rPr>
+          <w:lang w:val="es-ES"/>
+        </w:rPr>
+        <w:t>ssh</w:t>
+      </w:r>
+      <w:proofErr w:type="spellEnd"/>
+      <w:r>
+        <w:rPr>
+          <w:lang w:val="es-ES"/>
+        </w:rPr>
+        <w:t>. En la carpeta .</w:t>
+      </w:r>
+      <w:proofErr w:type="spellStart"/>
+      <w:r>
+        <w:rPr>
+          <w:lang w:val="es-ES"/>
+        </w:rPr>
+        <w:t>ssh</w:t>
+      </w:r>
+      <w:proofErr w:type="spellEnd"/>
+      <w:r>
+        <w:rPr>
+          <w:lang w:val="es-ES"/>
+        </w:rPr>
+        <w:t xml:space="preserve"> tiene que haber un ar</w:t>
+      </w:r>
+      <w:r>
+        <w:rPr>
+          <w:lang w:val="es-ES"/>
+        </w:rPr>
+        <w:t xml:space="preserve">chivo </w:t>
+      </w:r>
+      <w:proofErr w:type="spellStart"/>
+      <w:r>
+        <w:rPr>
+          <w:lang w:val="es-ES"/>
+        </w:rPr>
+        <w:t>id_rsa</w:t>
+      </w:r>
+      <w:proofErr w:type="spellEnd"/>
+      <w:r>
+        <w:rPr>
+          <w:lang w:val="es-ES"/>
+        </w:rPr>
+        <w:t xml:space="preserve"> y otro id_rsa.pub.</w:t>
+      </w:r>
+    </w:p>
+    <w:p>
+      <w:pPr>
+        <w:rPr>
+          <w:lang w:val="es-ES"/>
+        </w:rPr>
+      </w:pPr>
+      <w:proofErr w:type="spellStart"/>
+      <w:r>
+        <w:rPr>
+          <w:lang w:val="es-ES"/>
+        </w:rPr>
+        <w:t>Despues</w:t>
+      </w:r>
+      <w:proofErr w:type="spellEnd"/>
+      <w:r>
+        <w:rPr>
+          <w:lang w:val="es-ES"/>
+        </w:rPr>
+        <w:t xml:space="preserve"> poner “</w:t>
+      </w:r>
+      <w:proofErr w:type="spellStart"/>
+      <w:r>
+        <w:rPr>
+          <w:lang w:val="es-ES"/>
+        </w:rPr>
+        <w:t>cat</w:t>
+      </w:r>
+      <w:proofErr w:type="spellEnd"/>
+      <w:r>
+        <w:rPr>
+          <w:lang w:val="es-ES"/>
+        </w:rPr>
+        <w:t xml:space="preserve"> id_rsa.pub” – esto lo que hace es descomprimir el archivo y mostrarlo en la consola</w:t>
+      </w:r>
+      <w:r>
+        <w:rPr>
+          <w:lang w:val="es-ES"/>
+        </w:rPr>
+        <w:t xml:space="preserve">. </w:t>
+      </w:r>
+    </w:p>
+    <w:p>
+      <w:r>
+        <w:t xml:space="preserve">Copiar el choclo de código, ir a </w:t>
+      </w:r>
+      <w:proofErr w:type="spellStart"/>
+      <w:r>
+        <w:t>github</w:t>
+      </w:r>
+      <w:proofErr w:type="spellEnd"/>
+      <w:r>
+        <w:t xml:space="preserve"> – </w:t>
+      </w:r>
+      <w:proofErr w:type="spellStart"/>
+      <w:r>
+        <w:t>settings</w:t>
+      </w:r>
+      <w:proofErr w:type="spellEnd"/>
+      <w:r>
+        <w:t xml:space="preserve"> – SSH and GPG </w:t>
+      </w:r>
+      <w:proofErr w:type="spellStart"/>
+      <w:r>
+        <w:t>keys</w:t>
+      </w:r>
+      <w:proofErr w:type="spellEnd"/>
+      <w:r>
+        <w:t xml:space="preserve"> – New SSH </w:t>
+      </w:r>
+      <w:proofErr w:type="spellStart"/>
+      <w:r>
+        <w:t>key</w:t>
+      </w:r>
+      <w:proofErr w:type="spellEnd"/>
+      <w:r>
+        <w:t xml:space="preserve">, poner el nombre de la llave privada y abajo pegar el choclo de </w:t>
+      </w:r>
+      <w:proofErr w:type="spellStart"/>
+      <w:r>
+        <w:t>codigo</w:t>
+      </w:r>
+      <w:proofErr w:type="spellEnd"/>
+      <w:r>
+        <w:t>.</w:t>
+      </w:r>
+    </w:p>
+    <w:p>
       <w:bookmarkStart w:id="0" w:name="_GoBack"/>
       <w:bookmarkEnd w:id="0"/>
     </w:p>
@@ -179,6 +547,126 @@
     </w:sectPr>
   </w:body>
 </w:document>
+</file>
+
+<file path=word/numbering.xml><?xml version="1.0" encoding="utf-8"?>
+<w:numbering xmlns:wpc="http://schemas.microsoft.com/office/word/2010/wordprocessingCanvas" xmlns:mc="http://schemas.openxmlformats.org/markup-compatibility/2006" xmlns:o="urn:schemas-microsoft-com:office:office" xmlns:r="http://schemas.openxmlformats.org/officeDocument/2006/relationships" xmlns:m="http://schemas.openxmlformats.org/officeDocument/2006/math" xmlns:v="urn:schemas-microsoft-com:vml" xmlns:wp14="http://schemas.microsoft.com/office/word/2010/wordprocessingDrawing" xmlns:wp="http://schemas.openxmlformats.org/drawingml/2006/wordprocessingDrawing" xmlns:w10="urn:schemas-microsoft-com:office:word" xmlns:w="http://schemas.openxmlformats.org/wordprocessingml/2006/main" xmlns:w14="http://schemas.microsoft.com/office/word/2010/wordml" xmlns:w15="http://schemas.microsoft.com/office/word/2012/wordml" xmlns:wpg="http://schemas.microsoft.com/office/word/2010/wordprocessingGroup" xmlns:wpi="http://schemas.microsoft.com/office/word/2010/wordprocessingInk" xmlns:wne="http://schemas.microsoft.com/office/word/2006/wordml" xmlns:wps="http://schemas.microsoft.com/office/word/2010/wordprocessingShape" mc:Ignorable="w14 w15 wp14">
+  <w:abstractNum w:abstractNumId="0" w15:restartNumberingAfterBreak="0">
+    <w:nsid w:val="61B40807"/>
+    <w:multiLevelType w:val="hybridMultilevel"/>
+    <w:tmpl w:val="BB9CF8E6"/>
+    <w:lvl w:ilvl="0" w:tplc="340C11F8">
+      <w:numFmt w:val="bullet"/>
+      <w:lvlText w:val="-"/>
+      <w:lvlJc w:val="left"/>
+      <w:pPr>
+        <w:ind w:left="720" w:hanging="360"/>
+      </w:pPr>
+      <w:rPr>
+        <w:rFonts w:ascii="Calibri" w:eastAsiaTheme="minorHAnsi" w:hAnsi="Calibri" w:cstheme="minorBidi" w:hint="default"/>
+      </w:rPr>
+    </w:lvl>
+    <w:lvl w:ilvl="1" w:tplc="2C0A0003">
+      <w:start w:val="1"/>
+      <w:numFmt w:val="bullet"/>
+      <w:lvlText w:val="o"/>
+      <w:lvlJc w:val="left"/>
+      <w:pPr>
+        <w:ind w:left="1440" w:hanging="360"/>
+      </w:pPr>
+      <w:rPr>
+        <w:rFonts w:ascii="Courier New" w:hAnsi="Courier New" w:cs="Courier New" w:hint="default"/>
+      </w:rPr>
+    </w:lvl>
+    <w:lvl w:ilvl="2" w:tplc="2C0A0005">
+      <w:start w:val="1"/>
+      <w:numFmt w:val="bullet"/>
+      <w:lvlText w:val=""/>
+      <w:lvlJc w:val="left"/>
+      <w:pPr>
+        <w:ind w:left="2160" w:hanging="360"/>
+      </w:pPr>
+      <w:rPr>
+        <w:rFonts w:ascii="Wingdings" w:hAnsi="Wingdings" w:hint="default"/>
+      </w:rPr>
+    </w:lvl>
+    <w:lvl w:ilvl="3" w:tplc="2C0A0001">
+      <w:start w:val="1"/>
+      <w:numFmt w:val="bullet"/>
+      <w:lvlText w:val=""/>
+      <w:lvlJc w:val="left"/>
+      <w:pPr>
+        <w:ind w:left="2880" w:hanging="360"/>
+      </w:pPr>
+      <w:rPr>
+        <w:rFonts w:ascii="Symbol" w:hAnsi="Symbol" w:hint="default"/>
+      </w:rPr>
+    </w:lvl>
+    <w:lvl w:ilvl="4" w:tplc="2C0A0003">
+      <w:start w:val="1"/>
+      <w:numFmt w:val="bullet"/>
+      <w:lvlText w:val="o"/>
+      <w:lvlJc w:val="left"/>
+      <w:pPr>
+        <w:ind w:left="3600" w:hanging="360"/>
+      </w:pPr>
+      <w:rPr>
+        <w:rFonts w:ascii="Courier New" w:hAnsi="Courier New" w:cs="Courier New" w:hint="default"/>
+      </w:rPr>
+    </w:lvl>
+    <w:lvl w:ilvl="5" w:tplc="2C0A0005" w:tentative="1">
+      <w:start w:val="1"/>
+      <w:numFmt w:val="bullet"/>
+      <w:lvlText w:val=""/>
+      <w:lvlJc w:val="left"/>
+      <w:pPr>
+        <w:ind w:left="4320" w:hanging="360"/>
+      </w:pPr>
+      <w:rPr>
+        <w:rFonts w:ascii="Wingdings" w:hAnsi="Wingdings" w:hint="default"/>
+      </w:rPr>
+    </w:lvl>
+    <w:lvl w:ilvl="6" w:tplc="2C0A0001" w:tentative="1">
+      <w:start w:val="1"/>
+      <w:numFmt w:val="bullet"/>
+      <w:lvlText w:val=""/>
+      <w:lvlJc w:val="left"/>
+      <w:pPr>
+        <w:ind w:left="5040" w:hanging="360"/>
+      </w:pPr>
+      <w:rPr>
+        <w:rFonts w:ascii="Symbol" w:hAnsi="Symbol" w:hint="default"/>
+      </w:rPr>
+    </w:lvl>
+    <w:lvl w:ilvl="7" w:tplc="2C0A0003" w:tentative="1">
+      <w:start w:val="1"/>
+      <w:numFmt w:val="bullet"/>
+      <w:lvlText w:val="o"/>
+      <w:lvlJc w:val="left"/>
+      <w:pPr>
+        <w:ind w:left="5760" w:hanging="360"/>
+      </w:pPr>
+      <w:rPr>
+        <w:rFonts w:ascii="Courier New" w:hAnsi="Courier New" w:cs="Courier New" w:hint="default"/>
+      </w:rPr>
+    </w:lvl>
+    <w:lvl w:ilvl="8" w:tplc="2C0A0005" w:tentative="1">
+      <w:start w:val="1"/>
+      <w:numFmt w:val="bullet"/>
+      <w:lvlText w:val=""/>
+      <w:lvlJc w:val="left"/>
+      <w:pPr>
+        <w:ind w:left="6480" w:hanging="360"/>
+      </w:pPr>
+      <w:rPr>
+        <w:rFonts w:ascii="Wingdings" w:hAnsi="Wingdings" w:hint="default"/>
+      </w:rPr>
+    </w:lvl>
+  </w:abstractNum>
+  <w:num w:numId="1">
+    <w:abstractNumId w:val="0"/>
+  </w:num>
+</w:numbering>
 </file>
 
 <file path=word/styles.xml><?xml version="1.0" encoding="utf-8"?>
@@ -602,6 +1090,17 @@
     <w:semiHidden/>
     <w:unhideWhenUsed/>
   </w:style>
+  <w:style w:type="paragraph" w:styleId="Prrafodelista">
+    <w:name w:val="List Paragraph"/>
+    <w:basedOn w:val="Normal"/>
+    <w:uiPriority w:val="34"/>
+    <w:qFormat/>
+    <w:rsid w:val="00116BDC"/>
+    <w:pPr>
+      <w:ind w:left="720"/>
+      <w:contextualSpacing/>
+    </w:pPr>
+  </w:style>
 </w:styles>
 </file>
 

</xml_diff>